<commit_message>
Atualização na documentação e nos modelos do BD
</commit_message>
<xml_diff>
--- a/IFSP-PJI-G05-DOC/#03_Diagrama_de_Classes_Gr05.docx
+++ b/IFSP-PJI-G05-DOC/#03_Diagrama_de_Classes_Gr05.docx
@@ -1192,6 +1192,77 @@
             </w:pPr>
             <w:r>
               <w:t>Alterações nos itens apresentados no documento (Revisão)</w:t>
+            </w:r>
+          </w:p>
+        </w:tc>
+        <w:tc>
+          <w:tcPr>
+            <w:tcW w:w="2076" w:type="dxa"/>
+            <w:vAlign w:val="center"/>
+          </w:tcPr>
+          <w:p>
+            <w:pPr>
+              <w:spacing w:line="240" w:lineRule="auto"/>
+              <w:jc w:val="left"/>
+            </w:pPr>
+            <w:r>
+              <w:t>Gabriel Tavares M. de Oliveira</w:t>
+            </w:r>
+          </w:p>
+        </w:tc>
+      </w:tr>
+      <w:tr>
+        <w:trPr>
+          <w:jc w:val="center"/>
+        </w:trPr>
+        <w:tc>
+          <w:tcPr>
+            <w:tcW w:w="1418" w:type="dxa"/>
+            <w:vAlign w:val="center"/>
+          </w:tcPr>
+          <w:p>
+            <w:pPr>
+              <w:spacing w:line="240" w:lineRule="auto"/>
+              <w:jc w:val="center"/>
+            </w:pPr>
+            <w:r>
+              <w:t>18/08/2022</w:t>
+            </w:r>
+          </w:p>
+        </w:tc>
+        <w:tc>
+          <w:tcPr>
+            <w:tcW w:w="992" w:type="dxa"/>
+            <w:vAlign w:val="center"/>
+          </w:tcPr>
+          <w:p>
+            <w:pPr>
+              <w:spacing w:line="240" w:lineRule="auto"/>
+              <w:jc w:val="center"/>
+            </w:pPr>
+            <w:r>
+              <w:t>V4.3</w:t>
+            </w:r>
+          </w:p>
+        </w:tc>
+        <w:tc>
+          <w:tcPr>
+            <w:tcW w:w="4111" w:type="dxa"/>
+            <w:vAlign w:val="center"/>
+          </w:tcPr>
+          <w:p>
+            <w:pPr>
+              <w:spacing w:line="240" w:lineRule="auto"/>
+              <w:jc w:val="left"/>
+            </w:pPr>
+            <w:r>
+              <w:t xml:space="preserve">Correção nos </w:t>
+            </w:r>
+            <w:r>
+              <w:t>modelos</w:t>
+            </w:r>
+            <w:r>
+              <w:t xml:space="preserve"> do banco de dados</w:t>
             </w:r>
           </w:p>
         </w:tc>
@@ -5775,8 +5846,8 @@
           <w:noProof/>
         </w:rPr>
         <w:drawing>
-          <wp:inline distT="0" distB="0" distL="0" distR="0" wp14:anchorId="2CEAB94F" wp14:editId="6324BDFD">
-            <wp:extent cx="5612130" cy="5698490"/>
+          <wp:inline distT="0" distB="0" distL="0" distR="0" wp14:anchorId="2CEAB94F" wp14:editId="10681A90">
+            <wp:extent cx="5612130" cy="5602634"/>
             <wp:effectExtent l="0" t="0" r="7620" b="0"/>
             <wp:docPr id="3" name="Imagem 3"/>
             <wp:cNvGraphicFramePr>
@@ -5786,7 +5857,7 @@
               <a:graphicData uri="http://schemas.openxmlformats.org/drawingml/2006/picture">
                 <pic:pic xmlns:pic="http://schemas.openxmlformats.org/drawingml/2006/picture">
                   <pic:nvPicPr>
-                    <pic:cNvPr id="0" name="Picture 1"/>
+                    <pic:cNvPr id="3" name="Imagem 3"/>
                     <pic:cNvPicPr>
                       <a:picLocks noChangeAspect="1" noChangeArrowheads="1"/>
                     </pic:cNvPicPr>
@@ -5799,7 +5870,6 @@
                         </a:ext>
                       </a:extLst>
                     </a:blip>
-                    <a:srcRect/>
                     <a:stretch>
                       <a:fillRect/>
                     </a:stretch>
@@ -5807,7 +5877,7 @@
                   <pic:spPr bwMode="auto">
                     <a:xfrm>
                       <a:off x="0" y="0"/>
-                      <a:ext cx="5612130" cy="5698490"/>
+                      <a:ext cx="5612130" cy="5602634"/>
                     </a:xfrm>
                     <a:prstGeom prst="rect">
                       <a:avLst/>
@@ -5973,8 +6043,8 @@
           <w:noProof/>
         </w:rPr>
         <w:drawing>
-          <wp:inline distT="0" distB="0" distL="0" distR="0" wp14:anchorId="783F0A33" wp14:editId="2B1DBF41">
-            <wp:extent cx="5988628" cy="4343400"/>
+          <wp:inline distT="0" distB="0" distL="0" distR="0" wp14:anchorId="783F0A33" wp14:editId="48513232">
+            <wp:extent cx="5989615" cy="4236022"/>
             <wp:effectExtent l="0" t="0" r="0" b="0"/>
             <wp:docPr id="4" name="Imagem 4"/>
             <wp:cNvGraphicFramePr>
@@ -6004,7 +6074,7 @@
                   <pic:spPr bwMode="auto">
                     <a:xfrm>
                       <a:off x="0" y="0"/>
-                      <a:ext cx="5989615" cy="4344116"/>
+                      <a:ext cx="5989615" cy="4236022"/>
                     </a:xfrm>
                     <a:prstGeom prst="rect">
                       <a:avLst/>

</xml_diff>